<commit_message>
added reduce method import for later use and start of main method/program as well as technical document
</commit_message>
<xml_diff>
--- a/ProgrammingExercise3/MarquesePendergrass_ProgrammingExercise_3.docx
+++ b/ProgrammingExercise3/MarquesePendergrass_ProgrammingExercise_3.docx
@@ -2,6 +2,69 @@
 <file path=word/document.xml><?xml version="1.0" encoding="utf-8"?>
 <w:document xmlns:wpc="http://schemas.microsoft.com/office/word/2010/wordprocessingCanvas" xmlns:cx="http://schemas.microsoft.com/office/drawing/2014/chartex" xmlns:cx1="http://schemas.microsoft.com/office/drawing/2015/9/8/chartex" xmlns:cx2="http://schemas.microsoft.com/office/drawing/2015/10/21/chartex" xmlns:cx3="http://schemas.microsoft.com/office/drawing/2016/5/9/chartex" xmlns:cx4="http://schemas.microsoft.com/office/drawing/2016/5/10/chartex" xmlns:cx5="http://schemas.microsoft.com/office/drawing/2016/5/11/chartex" xmlns:cx6="http://schemas.microsoft.com/office/drawing/2016/5/12/chartex" xmlns:cx7="http://schemas.microsoft.com/office/drawing/2016/5/13/chartex" xmlns:cx8="http://schemas.microsoft.com/office/drawing/2016/5/14/chartex" xmlns:mc="http://schemas.openxmlformats.org/markup-compatibility/2006" xmlns:aink="http://schemas.microsoft.com/office/drawing/2016/ink" xmlns:am3d="http://schemas.microsoft.com/office/drawing/2017/model3d" xmlns:o="urn:schemas-microsoft-com:office:office" xmlns:oel="http://schemas.microsoft.com/office/2019/extlst" xmlns:r="http://schemas.openxmlformats.org/officeDocument/2006/relationships" xmlns:m="http://schemas.openxmlformats.org/officeDocument/2006/math" xmlns:v="urn:schemas-microsoft-com:vml" xmlns:wp14="http://schemas.microsoft.com/office/word/2010/wordprocessingDrawing" xmlns:wp="http://schemas.openxmlformats.org/drawingml/2006/wordprocessingDrawing" xmlns:w10="urn:schemas-microsoft-com:office:word" xmlns:w="http://schemas.openxmlformats.org/wordprocessingml/2006/main" xmlns:w14="http://schemas.microsoft.com/office/word/2010/wordml" xmlns:w15="http://schemas.microsoft.com/office/word/2012/wordml" xmlns:w16cex="http://schemas.microsoft.com/office/word/2018/wordml/cex" xmlns:w16cid="http://schemas.microsoft.com/office/word/2016/wordml/cid" xmlns:w16="http://schemas.microsoft.com/office/word/2018/wordml" xmlns:w16du="http://schemas.microsoft.com/office/word/2023/wordml/word16du" xmlns:w16sdtdh="http://schemas.microsoft.com/office/word/2020/wordml/sdtdatahash" xmlns:w16sdtfl="http://schemas.microsoft.com/office/word/2024/wordml/sdtformatlock" xmlns:w16se="http://schemas.microsoft.com/office/word/2015/wordml/symex" xmlns:wpg="http://schemas.microsoft.com/office/word/2010/wordprocessingGroup" xmlns:wpi="http://schemas.microsoft.com/office/word/2010/wordprocessingInk" xmlns:wne="http://schemas.microsoft.com/office/word/2006/wordml" xmlns:wps="http://schemas.microsoft.com/office/word/2010/wordprocessingShape" mc:Ignorable="w14 w15 w16se w16cid w16 w16cex w16sdtdh w16sdtfl w16du wp14">
   <w:body>
+    <w:p>
+      <w:pPr>
+        <w:rPr>
+          <w:b/>
+          <w:bCs/>
+        </w:rPr>
+      </w:pPr>
+      <w:r>
+        <w:rPr>
+          <w:b/>
+          <w:bCs/>
+        </w:rPr>
+        <w:t>Technical Design Document: MarquesePendergrass_ProgrammingExercise_3.py</w:t>
+      </w:r>
+    </w:p>
+    <w:p>
+      <w:r>
+        <w:rPr>
+          <w:b/>
+          <w:bCs/>
+        </w:rPr>
+        <w:t xml:space="preserve">Name: </w:t>
+      </w:r>
+      <w:r>
+        <w:t>Marquese Pendergrass</w:t>
+      </w:r>
+    </w:p>
+    <w:p>
+      <w:r>
+        <w:rPr>
+          <w:b/>
+          <w:bCs/>
+        </w:rPr>
+        <w:t xml:space="preserve">Date Created: </w:t>
+      </w:r>
+      <w:r>
+        <w:t>September 25</w:t>
+      </w:r>
+      <w:r>
+        <w:rPr>
+          <w:vertAlign w:val="superscript"/>
+        </w:rPr>
+        <w:t>th</w:t>
+      </w:r>
+      <w:r>
+        <w:t>, 2025</w:t>
+      </w:r>
+    </w:p>
+    <w:p>
+      <w:pPr>
+        <w:rPr>
+          <w:b/>
+          <w:bCs/>
+        </w:rPr>
+      </w:pPr>
+      <w:r>
+        <w:rPr>
+          <w:b/>
+          <w:bCs/>
+        </w:rPr>
+        <w:t>Program Description:</w:t>
+      </w:r>
+    </w:p>
     <w:p/>
     <w:sectPr>
       <w:pgSz w:w="12240" w:h="15840"/>

</xml_diff>

<commit_message>
updated and finished technical design document
</commit_message>
<xml_diff>
--- a/ProgrammingExercise3/MarquesePendergrass_ProgrammingExercise_3.docx
+++ b/ProgrammingExercise3/MarquesePendergrass_ProgrammingExercise_3.docx
@@ -53,19 +53,469 @@
     <w:p>
       <w:pPr>
         <w:rPr>
+          <w:rFonts w:ascii="Courier New" w:eastAsia="Times New Roman" w:hAnsi="Courier New" w:cs="Courier New"/>
+          <w:color w:val="7A7E85"/>
+          <w:kern w:val="0"/>
+          <w:sz w:val="20"/>
+          <w:szCs w:val="20"/>
+          <w14:ligatures w14:val="none"/>
+        </w:rPr>
+      </w:pPr>
+      <w:r>
+        <w:rPr>
           <w:b/>
           <w:bCs/>
         </w:rPr>
-      </w:pPr>
-      <w:r>
+        <w:t>Program Description:</w:t>
+      </w:r>
+    </w:p>
+    <w:p>
+      <w:r>
+        <w:t>Program that prompts user to enter monthly expenses and then displays the total of expenses,</w:t>
+      </w:r>
+      <w:r>
+        <w:t xml:space="preserve"> </w:t>
+      </w:r>
+      <w:r>
+        <w:t xml:space="preserve">the highest expense </w:t>
+      </w:r>
+      <w:r>
+        <w:t>listed,</w:t>
+      </w:r>
+      <w:r>
+        <w:t xml:space="preserve"> and the lowest expense listed.</w:t>
+      </w:r>
+    </w:p>
+    <w:p>
+      <w:pPr>
         <w:rPr>
           <w:b/>
           <w:bCs/>
         </w:rPr>
-        <w:t>Program Description:</w:t>
-      </w:r>
-    </w:p>
-    <w:p/>
+      </w:pPr>
+      <w:r>
+        <w:rPr>
+          <w:b/>
+          <w:bCs/>
+        </w:rPr>
+        <w:t>Functions used in the Program:</w:t>
+      </w:r>
+    </w:p>
+    <w:p>
+      <w:pPr>
+        <w:pStyle w:val="ListParagraph"/>
+        <w:numPr>
+          <w:ilvl w:val="0"/>
+          <w:numId w:val="1"/>
+        </w:numPr>
+      </w:pPr>
+      <w:r>
+        <w:rPr>
+          <w:b/>
+          <w:bCs/>
+        </w:rPr>
+        <w:t>Function Name:</w:t>
+      </w:r>
+      <w:r>
+        <w:t xml:space="preserve"> main()</w:t>
+      </w:r>
+    </w:p>
+    <w:p>
+      <w:pPr>
+        <w:pStyle w:val="ListParagraph"/>
+      </w:pPr>
+      <w:r>
+        <w:rPr>
+          <w:b/>
+          <w:bCs/>
+        </w:rPr>
+        <w:t xml:space="preserve">Description: </w:t>
+      </w:r>
+      <w:r>
+        <w:t xml:space="preserve">Gets input from user for number of expenses, amount of each expense, and list the highest </w:t>
+      </w:r>
+      <w:r>
+        <w:t>and lowest of the expenses.</w:t>
+      </w:r>
+    </w:p>
+    <w:p>
+      <w:pPr>
+        <w:pStyle w:val="ListParagraph"/>
+      </w:pPr>
+      <w:r>
+        <w:rPr>
+          <w:b/>
+          <w:bCs/>
+        </w:rPr>
+        <w:t xml:space="preserve"> Parameters:</w:t>
+      </w:r>
+      <w:r>
+        <w:t xml:space="preserve"> None</w:t>
+      </w:r>
+    </w:p>
+    <w:p>
+      <w:pPr>
+        <w:pStyle w:val="ListParagraph"/>
+        <w:rPr>
+          <w:b/>
+          <w:bCs/>
+        </w:rPr>
+      </w:pPr>
+      <w:r>
+        <w:rPr>
+          <w:b/>
+          <w:bCs/>
+        </w:rPr>
+        <w:t xml:space="preserve"> Variables:</w:t>
+      </w:r>
+    </w:p>
+    <w:p>
+      <w:pPr>
+        <w:pStyle w:val="ListParagraph"/>
+        <w:numPr>
+          <w:ilvl w:val="0"/>
+          <w:numId w:val="5"/>
+        </w:numPr>
+      </w:pPr>
+      <w:r>
+        <w:t>expenses - stores expenses for name and amount</w:t>
+      </w:r>
+    </w:p>
+    <w:p>
+      <w:pPr>
+        <w:pStyle w:val="ListParagraph"/>
+        <w:numPr>
+          <w:ilvl w:val="0"/>
+          <w:numId w:val="5"/>
+        </w:numPr>
+      </w:pPr>
+      <w:r>
+        <w:t>expenses_number - number of expenses to enter</w:t>
+      </w:r>
+    </w:p>
+    <w:p>
+      <w:pPr>
+        <w:pStyle w:val="ListParagraph"/>
+        <w:numPr>
+          <w:ilvl w:val="0"/>
+          <w:numId w:val="5"/>
+        </w:numPr>
+      </w:pPr>
+      <w:r>
+        <w:t>expenses_name - name for expenses that get entered</w:t>
+      </w:r>
+    </w:p>
+    <w:p>
+      <w:pPr>
+        <w:pStyle w:val="ListParagraph"/>
+        <w:numPr>
+          <w:ilvl w:val="0"/>
+          <w:numId w:val="5"/>
+        </w:numPr>
+      </w:pPr>
+      <w:r>
+        <w:t>amount - amount for each expense</w:t>
+      </w:r>
+    </w:p>
+    <w:p>
+      <w:pPr>
+        <w:pStyle w:val="ListParagraph"/>
+        <w:numPr>
+          <w:ilvl w:val="0"/>
+          <w:numId w:val="5"/>
+        </w:numPr>
+      </w:pPr>
+      <w:r>
+        <w:t>total - total of all the expenses</w:t>
+      </w:r>
+    </w:p>
+    <w:p>
+      <w:pPr>
+        <w:pStyle w:val="ListParagraph"/>
+        <w:numPr>
+          <w:ilvl w:val="0"/>
+          <w:numId w:val="5"/>
+        </w:numPr>
+      </w:pPr>
+      <w:r>
+        <w:t>highest - highest expense listed</w:t>
+      </w:r>
+    </w:p>
+    <w:p>
+      <w:pPr>
+        <w:pStyle w:val="ListParagraph"/>
+        <w:numPr>
+          <w:ilvl w:val="0"/>
+          <w:numId w:val="5"/>
+        </w:numPr>
+      </w:pPr>
+      <w:r>
+        <w:t>lowest - lowest expense listed</w:t>
+      </w:r>
+    </w:p>
+    <w:p>
+      <w:pPr>
+        <w:ind w:left="720"/>
+        <w:rPr>
+          <w:b/>
+          <w:bCs/>
+        </w:rPr>
+      </w:pPr>
+      <w:r>
+        <w:rPr>
+          <w:b/>
+          <w:bCs/>
+        </w:rPr>
+        <w:t>Logical Steps:</w:t>
+      </w:r>
+    </w:p>
+    <w:p>
+      <w:pPr>
+        <w:pStyle w:val="ListParagraph"/>
+        <w:numPr>
+          <w:ilvl w:val="0"/>
+          <w:numId w:val="6"/>
+        </w:numPr>
+      </w:pPr>
+      <w:r>
+        <w:t>Prompt user to enter number of expenses</w:t>
+      </w:r>
+    </w:p>
+    <w:p>
+      <w:pPr>
+        <w:pStyle w:val="ListParagraph"/>
+        <w:numPr>
+          <w:ilvl w:val="0"/>
+          <w:numId w:val="6"/>
+        </w:numPr>
+      </w:pPr>
+      <w:r>
+        <w:t>Loop for collecting expense names and respective amounts</w:t>
+      </w:r>
+    </w:p>
+    <w:p>
+      <w:pPr>
+        <w:pStyle w:val="ListParagraph"/>
+        <w:numPr>
+          <w:ilvl w:val="0"/>
+          <w:numId w:val="6"/>
+        </w:numPr>
+      </w:pPr>
+      <w:r>
+        <w:t xml:space="preserve">Use reduce with the lambda function </w:t>
+      </w:r>
+      <w:r>
+        <w:t>for</w:t>
+      </w:r>
+      <w:r>
+        <w:t xml:space="preserve"> getting total</w:t>
+      </w:r>
+    </w:p>
+    <w:p>
+      <w:pPr>
+        <w:pStyle w:val="ListParagraph"/>
+        <w:numPr>
+          <w:ilvl w:val="0"/>
+          <w:numId w:val="6"/>
+        </w:numPr>
+      </w:pPr>
+      <w:r>
+        <w:t>Use max to find highest</w:t>
+      </w:r>
+    </w:p>
+    <w:p>
+      <w:pPr>
+        <w:pStyle w:val="ListParagraph"/>
+        <w:numPr>
+          <w:ilvl w:val="0"/>
+          <w:numId w:val="6"/>
+        </w:numPr>
+      </w:pPr>
+      <w:r>
+        <w:t>Use min to find lowest</w:t>
+      </w:r>
+    </w:p>
+    <w:p>
+      <w:pPr>
+        <w:ind w:left="720"/>
+      </w:pPr>
+      <w:r>
+        <w:rPr>
+          <w:b/>
+          <w:bCs/>
+        </w:rPr>
+        <w:t>Returns:</w:t>
+      </w:r>
+      <w:r>
+        <w:rPr>
+          <w:b/>
+          <w:bCs/>
+        </w:rPr>
+        <w:t xml:space="preserve"> </w:t>
+      </w:r>
+      <w:r>
+        <w:t>None</w:t>
+      </w:r>
+    </w:p>
+    <w:p>
+      <w:pPr>
+        <w:rPr>
+          <w:b/>
+          <w:bCs/>
+        </w:rPr>
+      </w:pPr>
+      <w:r>
+        <w:rPr>
+          <w:b/>
+          <w:bCs/>
+        </w:rPr>
+        <w:t>Logical Steps:</w:t>
+      </w:r>
+    </w:p>
+    <w:p>
+      <w:pPr>
+        <w:pStyle w:val="ListParagraph"/>
+        <w:numPr>
+          <w:ilvl w:val="0"/>
+          <w:numId w:val="7"/>
+        </w:numPr>
+      </w:pPr>
+      <w:r>
+        <w:t>User enters number of expenses</w:t>
+      </w:r>
+    </w:p>
+    <w:p>
+      <w:pPr>
+        <w:pStyle w:val="ListParagraph"/>
+        <w:numPr>
+          <w:ilvl w:val="0"/>
+          <w:numId w:val="7"/>
+        </w:numPr>
+      </w:pPr>
+      <w:r>
+        <w:t>User enters name of expenses and respective amounts</w:t>
+      </w:r>
+    </w:p>
+    <w:p>
+      <w:pPr>
+        <w:pStyle w:val="ListParagraph"/>
+        <w:numPr>
+          <w:ilvl w:val="0"/>
+          <w:numId w:val="7"/>
+        </w:numPr>
+      </w:pPr>
+      <w:r>
+        <w:t>Program gets the total for all the expenses and their values and displays it</w:t>
+      </w:r>
+    </w:p>
+    <w:p>
+      <w:pPr>
+        <w:pStyle w:val="ListParagraph"/>
+        <w:numPr>
+          <w:ilvl w:val="0"/>
+          <w:numId w:val="7"/>
+        </w:numPr>
+      </w:pPr>
+      <w:r>
+        <w:t>Program get the highest expense and the lowest expense and displays it</w:t>
+      </w:r>
+    </w:p>
+    <w:p>
+      <w:r>
+        <w:rPr>
+          <w:b/>
+          <w:bCs/>
+        </w:rPr>
+        <w:t>Link to repository:</w:t>
+      </w:r>
+      <w:r>
+        <w:rPr>
+          <w:b/>
+          <w:bCs/>
+        </w:rPr>
+        <w:t xml:space="preserve"> </w:t>
+      </w:r>
+      <w:hyperlink r:id="rId5" w:history="1">
+        <w:r>
+          <w:rPr>
+            <w:rStyle w:val="Hyperlink"/>
+          </w:rPr>
+          <w:t>https://github.com/Tpender4/COP2373</w:t>
+        </w:r>
+      </w:hyperlink>
+    </w:p>
+    <w:p>
+      <w:pPr>
+        <w:rPr>
+          <w:b/>
+          <w:bCs/>
+        </w:rPr>
+      </w:pPr>
+      <w:r>
+        <w:rPr>
+          <w:b/>
+          <w:bCs/>
+        </w:rPr>
+        <w:lastRenderedPageBreak/>
+        <w:t>Output Screenshot:</w:t>
+      </w:r>
+    </w:p>
+    <w:p>
+      <w:pPr>
+        <w:rPr>
+          <w:b/>
+          <w:bCs/>
+        </w:rPr>
+      </w:pPr>
+      <w:r>
+        <w:rPr>
+          <w:b/>
+          <w:bCs/>
+          <w:noProof/>
+        </w:rPr>
+        <w:drawing>
+          <wp:inline distT="0" distB="0" distL="0" distR="0" wp14:anchorId="66FB6F58" wp14:editId="588744A6">
+            <wp:extent cx="5943600" cy="1280160"/>
+            <wp:effectExtent l="0" t="0" r="0" b="2540"/>
+            <wp:docPr id="1805125597" name="Picture 1" descr="A black screen with white text&#10;&#10;AI-generated content may be incorrect."/>
+            <wp:cNvGraphicFramePr>
+              <a:graphicFrameLocks xmlns:a="http://schemas.openxmlformats.org/drawingml/2006/main" noChangeAspect="1"/>
+            </wp:cNvGraphicFramePr>
+            <a:graphic xmlns:a="http://schemas.openxmlformats.org/drawingml/2006/main">
+              <a:graphicData uri="http://schemas.openxmlformats.org/drawingml/2006/picture">
+                <pic:pic xmlns:pic="http://schemas.openxmlformats.org/drawingml/2006/picture">
+                  <pic:nvPicPr>
+                    <pic:cNvPr id="1805125597" name="Picture 1" descr="A black screen with white text&#10;&#10;AI-generated content may be incorrect."/>
+                    <pic:cNvPicPr/>
+                  </pic:nvPicPr>
+                  <pic:blipFill>
+                    <a:blip r:embed="rId6" cstate="print">
+                      <a:extLst>
+                        <a:ext uri="{28A0092B-C50C-407E-A947-70E740481C1C}">
+                          <a14:useLocalDpi xmlns:a14="http://schemas.microsoft.com/office/drawing/2010/main" val="0"/>
+                        </a:ext>
+                      </a:extLst>
+                    </a:blip>
+                    <a:stretch>
+                      <a:fillRect/>
+                    </a:stretch>
+                  </pic:blipFill>
+                  <pic:spPr>
+                    <a:xfrm>
+                      <a:off x="0" y="0"/>
+                      <a:ext cx="5943600" cy="1280160"/>
+                    </a:xfrm>
+                    <a:prstGeom prst="rect">
+                      <a:avLst/>
+                    </a:prstGeom>
+                  </pic:spPr>
+                </pic:pic>
+              </a:graphicData>
+            </a:graphic>
+          </wp:inline>
+        </w:drawing>
+      </w:r>
+    </w:p>
     <w:sectPr>
       <w:pgSz w:w="12240" w:h="15840"/>
       <w:pgMar w:top="1440" w:right="1440" w:bottom="1440" w:left="1440" w:header="720" w:footer="720" w:gutter="0"/>
@@ -74,6 +524,656 @@
     </w:sectPr>
   </w:body>
 </w:document>
+</file>
+
+<file path=word/numbering.xml><?xml version="1.0" encoding="utf-8"?>
+<w:numbering xmlns:wpc="http://schemas.microsoft.com/office/word/2010/wordprocessingCanvas" xmlns:cx="http://schemas.microsoft.com/office/drawing/2014/chartex" xmlns:cx1="http://schemas.microsoft.com/office/drawing/2015/9/8/chartex" xmlns:cx2="http://schemas.microsoft.com/office/drawing/2015/10/21/chartex" xmlns:cx3="http://schemas.microsoft.com/office/drawing/2016/5/9/chartex" xmlns:cx4="http://schemas.microsoft.com/office/drawing/2016/5/10/chartex" xmlns:cx5="http://schemas.microsoft.com/office/drawing/2016/5/11/chartex" xmlns:cx6="http://schemas.microsoft.com/office/drawing/2016/5/12/chartex" xmlns:cx7="http://schemas.microsoft.com/office/drawing/2016/5/13/chartex" xmlns:cx8="http://schemas.microsoft.com/office/drawing/2016/5/14/chartex" xmlns:mc="http://schemas.openxmlformats.org/markup-compatibility/2006" xmlns:aink="http://schemas.microsoft.com/office/drawing/2016/ink" xmlns:am3d="http://schemas.microsoft.com/office/drawing/2017/model3d" xmlns:o="urn:schemas-microsoft-com:office:office" xmlns:oel="http://schemas.microsoft.com/office/2019/extlst" xmlns:r="http://schemas.openxmlformats.org/officeDocument/2006/relationships" xmlns:m="http://schemas.openxmlformats.org/officeDocument/2006/math" xmlns:v="urn:schemas-microsoft-com:vml" xmlns:wp14="http://schemas.microsoft.com/office/word/2010/wordprocessingDrawing" xmlns:wp="http://schemas.openxmlformats.org/drawingml/2006/wordprocessingDrawing" xmlns:w10="urn:schemas-microsoft-com:office:word" xmlns:w="http://schemas.openxmlformats.org/wordprocessingml/2006/main" xmlns:w14="http://schemas.microsoft.com/office/word/2010/wordml" xmlns:w15="http://schemas.microsoft.com/office/word/2012/wordml" xmlns:w16cex="http://schemas.microsoft.com/office/word/2018/wordml/cex" xmlns:w16cid="http://schemas.microsoft.com/office/word/2016/wordml/cid" xmlns:w16="http://schemas.microsoft.com/office/word/2018/wordml" xmlns:w16du="http://schemas.microsoft.com/office/word/2023/wordml/word16du" xmlns:w16sdtdh="http://schemas.microsoft.com/office/word/2020/wordml/sdtdatahash" xmlns:w16sdtfl="http://schemas.microsoft.com/office/word/2024/wordml/sdtformatlock" xmlns:w16se="http://schemas.microsoft.com/office/word/2015/wordml/symex" xmlns:wpg="http://schemas.microsoft.com/office/word/2010/wordprocessingGroup" xmlns:wpi="http://schemas.microsoft.com/office/word/2010/wordprocessingInk" xmlns:wne="http://schemas.microsoft.com/office/word/2006/wordml" xmlns:wps="http://schemas.microsoft.com/office/word/2010/wordprocessingShape" mc:Ignorable="w14 w15 w16se w16cid w16 w16cex w16sdtdh w16sdtfl w16du wp14">
+  <w:abstractNum w:abstractNumId="0" w15:restartNumberingAfterBreak="0">
+    <w:nsid w:val="0D9129EA"/>
+    <w:multiLevelType w:val="hybridMultilevel"/>
+    <w:tmpl w:val="AF4EE45E"/>
+    <w:lvl w:ilvl="0" w:tplc="EB40BABE">
+      <w:start w:val="1"/>
+      <w:numFmt w:val="decimal"/>
+      <w:lvlText w:val="%1."/>
+      <w:lvlJc w:val="left"/>
+      <w:pPr>
+        <w:ind w:left="1080" w:hanging="360"/>
+      </w:pPr>
+      <w:rPr>
+        <w:rFonts w:hint="default"/>
+      </w:rPr>
+    </w:lvl>
+    <w:lvl w:ilvl="1" w:tplc="04090019" w:tentative="1">
+      <w:start w:val="1"/>
+      <w:numFmt w:val="lowerLetter"/>
+      <w:lvlText w:val="%2."/>
+      <w:lvlJc w:val="left"/>
+      <w:pPr>
+        <w:ind w:left="1800" w:hanging="360"/>
+      </w:pPr>
+    </w:lvl>
+    <w:lvl w:ilvl="2" w:tplc="0409001B" w:tentative="1">
+      <w:start w:val="1"/>
+      <w:numFmt w:val="lowerRoman"/>
+      <w:lvlText w:val="%3."/>
+      <w:lvlJc w:val="right"/>
+      <w:pPr>
+        <w:ind w:left="2520" w:hanging="180"/>
+      </w:pPr>
+    </w:lvl>
+    <w:lvl w:ilvl="3" w:tplc="0409000F" w:tentative="1">
+      <w:start w:val="1"/>
+      <w:numFmt w:val="decimal"/>
+      <w:lvlText w:val="%4."/>
+      <w:lvlJc w:val="left"/>
+      <w:pPr>
+        <w:ind w:left="3240" w:hanging="360"/>
+      </w:pPr>
+    </w:lvl>
+    <w:lvl w:ilvl="4" w:tplc="04090019" w:tentative="1">
+      <w:start w:val="1"/>
+      <w:numFmt w:val="lowerLetter"/>
+      <w:lvlText w:val="%5."/>
+      <w:lvlJc w:val="left"/>
+      <w:pPr>
+        <w:ind w:left="3960" w:hanging="360"/>
+      </w:pPr>
+    </w:lvl>
+    <w:lvl w:ilvl="5" w:tplc="0409001B" w:tentative="1">
+      <w:start w:val="1"/>
+      <w:numFmt w:val="lowerRoman"/>
+      <w:lvlText w:val="%6."/>
+      <w:lvlJc w:val="right"/>
+      <w:pPr>
+        <w:ind w:left="4680" w:hanging="180"/>
+      </w:pPr>
+    </w:lvl>
+    <w:lvl w:ilvl="6" w:tplc="0409000F" w:tentative="1">
+      <w:start w:val="1"/>
+      <w:numFmt w:val="decimal"/>
+      <w:lvlText w:val="%7."/>
+      <w:lvlJc w:val="left"/>
+      <w:pPr>
+        <w:ind w:left="5400" w:hanging="360"/>
+      </w:pPr>
+    </w:lvl>
+    <w:lvl w:ilvl="7" w:tplc="04090019" w:tentative="1">
+      <w:start w:val="1"/>
+      <w:numFmt w:val="lowerLetter"/>
+      <w:lvlText w:val="%8."/>
+      <w:lvlJc w:val="left"/>
+      <w:pPr>
+        <w:ind w:left="6120" w:hanging="360"/>
+      </w:pPr>
+    </w:lvl>
+    <w:lvl w:ilvl="8" w:tplc="0409001B" w:tentative="1">
+      <w:start w:val="1"/>
+      <w:numFmt w:val="lowerRoman"/>
+      <w:lvlText w:val="%9."/>
+      <w:lvlJc w:val="right"/>
+      <w:pPr>
+        <w:ind w:left="6840" w:hanging="180"/>
+      </w:pPr>
+    </w:lvl>
+  </w:abstractNum>
+  <w:abstractNum w:abstractNumId="1" w15:restartNumberingAfterBreak="0">
+    <w:nsid w:val="1CEC4B45"/>
+    <w:multiLevelType w:val="hybridMultilevel"/>
+    <w:tmpl w:val="3E9E95BE"/>
+    <w:lvl w:ilvl="0" w:tplc="D5D874B8">
+      <w:start w:val="1"/>
+      <w:numFmt w:val="decimal"/>
+      <w:lvlText w:val="%1."/>
+      <w:lvlJc w:val="left"/>
+      <w:pPr>
+        <w:ind w:left="1080" w:hanging="360"/>
+      </w:pPr>
+      <w:rPr>
+        <w:rFonts w:hint="default"/>
+      </w:rPr>
+    </w:lvl>
+    <w:lvl w:ilvl="1" w:tplc="04090019" w:tentative="1">
+      <w:start w:val="1"/>
+      <w:numFmt w:val="lowerLetter"/>
+      <w:lvlText w:val="%2."/>
+      <w:lvlJc w:val="left"/>
+      <w:pPr>
+        <w:ind w:left="1800" w:hanging="360"/>
+      </w:pPr>
+    </w:lvl>
+    <w:lvl w:ilvl="2" w:tplc="0409001B" w:tentative="1">
+      <w:start w:val="1"/>
+      <w:numFmt w:val="lowerRoman"/>
+      <w:lvlText w:val="%3."/>
+      <w:lvlJc w:val="right"/>
+      <w:pPr>
+        <w:ind w:left="2520" w:hanging="180"/>
+      </w:pPr>
+    </w:lvl>
+    <w:lvl w:ilvl="3" w:tplc="0409000F" w:tentative="1">
+      <w:start w:val="1"/>
+      <w:numFmt w:val="decimal"/>
+      <w:lvlText w:val="%4."/>
+      <w:lvlJc w:val="left"/>
+      <w:pPr>
+        <w:ind w:left="3240" w:hanging="360"/>
+      </w:pPr>
+    </w:lvl>
+    <w:lvl w:ilvl="4" w:tplc="04090019" w:tentative="1">
+      <w:start w:val="1"/>
+      <w:numFmt w:val="lowerLetter"/>
+      <w:lvlText w:val="%5."/>
+      <w:lvlJc w:val="left"/>
+      <w:pPr>
+        <w:ind w:left="3960" w:hanging="360"/>
+      </w:pPr>
+    </w:lvl>
+    <w:lvl w:ilvl="5" w:tplc="0409001B" w:tentative="1">
+      <w:start w:val="1"/>
+      <w:numFmt w:val="lowerRoman"/>
+      <w:lvlText w:val="%6."/>
+      <w:lvlJc w:val="right"/>
+      <w:pPr>
+        <w:ind w:left="4680" w:hanging="180"/>
+      </w:pPr>
+    </w:lvl>
+    <w:lvl w:ilvl="6" w:tplc="0409000F" w:tentative="1">
+      <w:start w:val="1"/>
+      <w:numFmt w:val="decimal"/>
+      <w:lvlText w:val="%7."/>
+      <w:lvlJc w:val="left"/>
+      <w:pPr>
+        <w:ind w:left="5400" w:hanging="360"/>
+      </w:pPr>
+    </w:lvl>
+    <w:lvl w:ilvl="7" w:tplc="04090019" w:tentative="1">
+      <w:start w:val="1"/>
+      <w:numFmt w:val="lowerLetter"/>
+      <w:lvlText w:val="%8."/>
+      <w:lvlJc w:val="left"/>
+      <w:pPr>
+        <w:ind w:left="6120" w:hanging="360"/>
+      </w:pPr>
+    </w:lvl>
+    <w:lvl w:ilvl="8" w:tplc="0409001B" w:tentative="1">
+      <w:start w:val="1"/>
+      <w:numFmt w:val="lowerRoman"/>
+      <w:lvlText w:val="%9."/>
+      <w:lvlJc w:val="right"/>
+      <w:pPr>
+        <w:ind w:left="6840" w:hanging="180"/>
+      </w:pPr>
+    </w:lvl>
+  </w:abstractNum>
+  <w:abstractNum w:abstractNumId="2" w15:restartNumberingAfterBreak="0">
+    <w:nsid w:val="3E1871E8"/>
+    <w:multiLevelType w:val="hybridMultilevel"/>
+    <w:tmpl w:val="5DE6C4B8"/>
+    <w:lvl w:ilvl="0" w:tplc="0409000F">
+      <w:start w:val="1"/>
+      <w:numFmt w:val="decimal"/>
+      <w:lvlText w:val="%1."/>
+      <w:lvlJc w:val="left"/>
+      <w:pPr>
+        <w:ind w:left="720" w:hanging="360"/>
+      </w:pPr>
+      <w:rPr>
+        <w:rFonts w:hint="default"/>
+      </w:rPr>
+    </w:lvl>
+    <w:lvl w:ilvl="1" w:tplc="04090019" w:tentative="1">
+      <w:start w:val="1"/>
+      <w:numFmt w:val="lowerLetter"/>
+      <w:lvlText w:val="%2."/>
+      <w:lvlJc w:val="left"/>
+      <w:pPr>
+        <w:ind w:left="1440" w:hanging="360"/>
+      </w:pPr>
+    </w:lvl>
+    <w:lvl w:ilvl="2" w:tplc="0409001B" w:tentative="1">
+      <w:start w:val="1"/>
+      <w:numFmt w:val="lowerRoman"/>
+      <w:lvlText w:val="%3."/>
+      <w:lvlJc w:val="right"/>
+      <w:pPr>
+        <w:ind w:left="2160" w:hanging="180"/>
+      </w:pPr>
+    </w:lvl>
+    <w:lvl w:ilvl="3" w:tplc="0409000F" w:tentative="1">
+      <w:start w:val="1"/>
+      <w:numFmt w:val="decimal"/>
+      <w:lvlText w:val="%4."/>
+      <w:lvlJc w:val="left"/>
+      <w:pPr>
+        <w:ind w:left="2880" w:hanging="360"/>
+      </w:pPr>
+    </w:lvl>
+    <w:lvl w:ilvl="4" w:tplc="04090019" w:tentative="1">
+      <w:start w:val="1"/>
+      <w:numFmt w:val="lowerLetter"/>
+      <w:lvlText w:val="%5."/>
+      <w:lvlJc w:val="left"/>
+      <w:pPr>
+        <w:ind w:left="3600" w:hanging="360"/>
+      </w:pPr>
+    </w:lvl>
+    <w:lvl w:ilvl="5" w:tplc="0409001B" w:tentative="1">
+      <w:start w:val="1"/>
+      <w:numFmt w:val="lowerRoman"/>
+      <w:lvlText w:val="%6."/>
+      <w:lvlJc w:val="right"/>
+      <w:pPr>
+        <w:ind w:left="4320" w:hanging="180"/>
+      </w:pPr>
+    </w:lvl>
+    <w:lvl w:ilvl="6" w:tplc="0409000F" w:tentative="1">
+      <w:start w:val="1"/>
+      <w:numFmt w:val="decimal"/>
+      <w:lvlText w:val="%7."/>
+      <w:lvlJc w:val="left"/>
+      <w:pPr>
+        <w:ind w:left="5040" w:hanging="360"/>
+      </w:pPr>
+    </w:lvl>
+    <w:lvl w:ilvl="7" w:tplc="04090019" w:tentative="1">
+      <w:start w:val="1"/>
+      <w:numFmt w:val="lowerLetter"/>
+      <w:lvlText w:val="%8."/>
+      <w:lvlJc w:val="left"/>
+      <w:pPr>
+        <w:ind w:left="5760" w:hanging="360"/>
+      </w:pPr>
+    </w:lvl>
+    <w:lvl w:ilvl="8" w:tplc="0409001B" w:tentative="1">
+      <w:start w:val="1"/>
+      <w:numFmt w:val="lowerRoman"/>
+      <w:lvlText w:val="%9."/>
+      <w:lvlJc w:val="right"/>
+      <w:pPr>
+        <w:ind w:left="6480" w:hanging="180"/>
+      </w:pPr>
+    </w:lvl>
+  </w:abstractNum>
+  <w:abstractNum w:abstractNumId="3" w15:restartNumberingAfterBreak="0">
+    <w:nsid w:val="55D50EC2"/>
+    <w:multiLevelType w:val="hybridMultilevel"/>
+    <w:tmpl w:val="76423652"/>
+    <w:lvl w:ilvl="0" w:tplc="BF20A564">
+      <w:start w:val="1"/>
+      <w:numFmt w:val="decimal"/>
+      <w:lvlText w:val="%1."/>
+      <w:lvlJc w:val="left"/>
+      <w:pPr>
+        <w:ind w:left="1080" w:hanging="360"/>
+      </w:pPr>
+      <w:rPr>
+        <w:rFonts w:hint="default"/>
+        <w:b/>
+      </w:rPr>
+    </w:lvl>
+    <w:lvl w:ilvl="1" w:tplc="04090019" w:tentative="1">
+      <w:start w:val="1"/>
+      <w:numFmt w:val="lowerLetter"/>
+      <w:lvlText w:val="%2."/>
+      <w:lvlJc w:val="left"/>
+      <w:pPr>
+        <w:ind w:left="1800" w:hanging="360"/>
+      </w:pPr>
+    </w:lvl>
+    <w:lvl w:ilvl="2" w:tplc="0409001B" w:tentative="1">
+      <w:start w:val="1"/>
+      <w:numFmt w:val="lowerRoman"/>
+      <w:lvlText w:val="%3."/>
+      <w:lvlJc w:val="right"/>
+      <w:pPr>
+        <w:ind w:left="2520" w:hanging="180"/>
+      </w:pPr>
+    </w:lvl>
+    <w:lvl w:ilvl="3" w:tplc="0409000F" w:tentative="1">
+      <w:start w:val="1"/>
+      <w:numFmt w:val="decimal"/>
+      <w:lvlText w:val="%4."/>
+      <w:lvlJc w:val="left"/>
+      <w:pPr>
+        <w:ind w:left="3240" w:hanging="360"/>
+      </w:pPr>
+    </w:lvl>
+    <w:lvl w:ilvl="4" w:tplc="04090019" w:tentative="1">
+      <w:start w:val="1"/>
+      <w:numFmt w:val="lowerLetter"/>
+      <w:lvlText w:val="%5."/>
+      <w:lvlJc w:val="left"/>
+      <w:pPr>
+        <w:ind w:left="3960" w:hanging="360"/>
+      </w:pPr>
+    </w:lvl>
+    <w:lvl w:ilvl="5" w:tplc="0409001B" w:tentative="1">
+      <w:start w:val="1"/>
+      <w:numFmt w:val="lowerRoman"/>
+      <w:lvlText w:val="%6."/>
+      <w:lvlJc w:val="right"/>
+      <w:pPr>
+        <w:ind w:left="4680" w:hanging="180"/>
+      </w:pPr>
+    </w:lvl>
+    <w:lvl w:ilvl="6" w:tplc="0409000F" w:tentative="1">
+      <w:start w:val="1"/>
+      <w:numFmt w:val="decimal"/>
+      <w:lvlText w:val="%7."/>
+      <w:lvlJc w:val="left"/>
+      <w:pPr>
+        <w:ind w:left="5400" w:hanging="360"/>
+      </w:pPr>
+    </w:lvl>
+    <w:lvl w:ilvl="7" w:tplc="04090019" w:tentative="1">
+      <w:start w:val="1"/>
+      <w:numFmt w:val="lowerLetter"/>
+      <w:lvlText w:val="%8."/>
+      <w:lvlJc w:val="left"/>
+      <w:pPr>
+        <w:ind w:left="6120" w:hanging="360"/>
+      </w:pPr>
+    </w:lvl>
+    <w:lvl w:ilvl="8" w:tplc="0409001B" w:tentative="1">
+      <w:start w:val="1"/>
+      <w:numFmt w:val="lowerRoman"/>
+      <w:lvlText w:val="%9."/>
+      <w:lvlJc w:val="right"/>
+      <w:pPr>
+        <w:ind w:left="6840" w:hanging="180"/>
+      </w:pPr>
+    </w:lvl>
+  </w:abstractNum>
+  <w:abstractNum w:abstractNumId="4" w15:restartNumberingAfterBreak="0">
+    <w:nsid w:val="74263515"/>
+    <w:multiLevelType w:val="hybridMultilevel"/>
+    <w:tmpl w:val="89B0AC76"/>
+    <w:lvl w:ilvl="0" w:tplc="0409000F">
+      <w:start w:val="1"/>
+      <w:numFmt w:val="decimal"/>
+      <w:lvlText w:val="%1."/>
+      <w:lvlJc w:val="left"/>
+      <w:pPr>
+        <w:ind w:left="720" w:hanging="360"/>
+      </w:pPr>
+      <w:rPr>
+        <w:rFonts w:hint="default"/>
+      </w:rPr>
+    </w:lvl>
+    <w:lvl w:ilvl="1" w:tplc="04090019" w:tentative="1">
+      <w:start w:val="1"/>
+      <w:numFmt w:val="lowerLetter"/>
+      <w:lvlText w:val="%2."/>
+      <w:lvlJc w:val="left"/>
+      <w:pPr>
+        <w:ind w:left="1440" w:hanging="360"/>
+      </w:pPr>
+    </w:lvl>
+    <w:lvl w:ilvl="2" w:tplc="0409001B" w:tentative="1">
+      <w:start w:val="1"/>
+      <w:numFmt w:val="lowerRoman"/>
+      <w:lvlText w:val="%3."/>
+      <w:lvlJc w:val="right"/>
+      <w:pPr>
+        <w:ind w:left="2160" w:hanging="180"/>
+      </w:pPr>
+    </w:lvl>
+    <w:lvl w:ilvl="3" w:tplc="0409000F" w:tentative="1">
+      <w:start w:val="1"/>
+      <w:numFmt w:val="decimal"/>
+      <w:lvlText w:val="%4."/>
+      <w:lvlJc w:val="left"/>
+      <w:pPr>
+        <w:ind w:left="2880" w:hanging="360"/>
+      </w:pPr>
+    </w:lvl>
+    <w:lvl w:ilvl="4" w:tplc="04090019" w:tentative="1">
+      <w:start w:val="1"/>
+      <w:numFmt w:val="lowerLetter"/>
+      <w:lvlText w:val="%5."/>
+      <w:lvlJc w:val="left"/>
+      <w:pPr>
+        <w:ind w:left="3600" w:hanging="360"/>
+      </w:pPr>
+    </w:lvl>
+    <w:lvl w:ilvl="5" w:tplc="0409001B" w:tentative="1">
+      <w:start w:val="1"/>
+      <w:numFmt w:val="lowerRoman"/>
+      <w:lvlText w:val="%6."/>
+      <w:lvlJc w:val="right"/>
+      <w:pPr>
+        <w:ind w:left="4320" w:hanging="180"/>
+      </w:pPr>
+    </w:lvl>
+    <w:lvl w:ilvl="6" w:tplc="0409000F" w:tentative="1">
+      <w:start w:val="1"/>
+      <w:numFmt w:val="decimal"/>
+      <w:lvlText w:val="%7."/>
+      <w:lvlJc w:val="left"/>
+      <w:pPr>
+        <w:ind w:left="5040" w:hanging="360"/>
+      </w:pPr>
+    </w:lvl>
+    <w:lvl w:ilvl="7" w:tplc="04090019" w:tentative="1">
+      <w:start w:val="1"/>
+      <w:numFmt w:val="lowerLetter"/>
+      <w:lvlText w:val="%8."/>
+      <w:lvlJc w:val="left"/>
+      <w:pPr>
+        <w:ind w:left="5760" w:hanging="360"/>
+      </w:pPr>
+    </w:lvl>
+    <w:lvl w:ilvl="8" w:tplc="0409001B" w:tentative="1">
+      <w:start w:val="1"/>
+      <w:numFmt w:val="lowerRoman"/>
+      <w:lvlText w:val="%9."/>
+      <w:lvlJc w:val="right"/>
+      <w:pPr>
+        <w:ind w:left="6480" w:hanging="180"/>
+      </w:pPr>
+    </w:lvl>
+  </w:abstractNum>
+  <w:abstractNum w:abstractNumId="5" w15:restartNumberingAfterBreak="0">
+    <w:nsid w:val="78C27AEA"/>
+    <w:multiLevelType w:val="hybridMultilevel"/>
+    <w:tmpl w:val="349ED81A"/>
+    <w:lvl w:ilvl="0" w:tplc="47E2FC86">
+      <w:start w:val="1"/>
+      <w:numFmt w:val="decimal"/>
+      <w:lvlText w:val="%1."/>
+      <w:lvlJc w:val="left"/>
+      <w:pPr>
+        <w:ind w:left="1080" w:hanging="360"/>
+      </w:pPr>
+      <w:rPr>
+        <w:rFonts w:hint="default"/>
+      </w:rPr>
+    </w:lvl>
+    <w:lvl w:ilvl="1" w:tplc="04090019" w:tentative="1">
+      <w:start w:val="1"/>
+      <w:numFmt w:val="lowerLetter"/>
+      <w:lvlText w:val="%2."/>
+      <w:lvlJc w:val="left"/>
+      <w:pPr>
+        <w:ind w:left="1800" w:hanging="360"/>
+      </w:pPr>
+    </w:lvl>
+    <w:lvl w:ilvl="2" w:tplc="0409001B" w:tentative="1">
+      <w:start w:val="1"/>
+      <w:numFmt w:val="lowerRoman"/>
+      <w:lvlText w:val="%3."/>
+      <w:lvlJc w:val="right"/>
+      <w:pPr>
+        <w:ind w:left="2520" w:hanging="180"/>
+      </w:pPr>
+    </w:lvl>
+    <w:lvl w:ilvl="3" w:tplc="0409000F" w:tentative="1">
+      <w:start w:val="1"/>
+      <w:numFmt w:val="decimal"/>
+      <w:lvlText w:val="%4."/>
+      <w:lvlJc w:val="left"/>
+      <w:pPr>
+        <w:ind w:left="3240" w:hanging="360"/>
+      </w:pPr>
+    </w:lvl>
+    <w:lvl w:ilvl="4" w:tplc="04090019" w:tentative="1">
+      <w:start w:val="1"/>
+      <w:numFmt w:val="lowerLetter"/>
+      <w:lvlText w:val="%5."/>
+      <w:lvlJc w:val="left"/>
+      <w:pPr>
+        <w:ind w:left="3960" w:hanging="360"/>
+      </w:pPr>
+    </w:lvl>
+    <w:lvl w:ilvl="5" w:tplc="0409001B" w:tentative="1">
+      <w:start w:val="1"/>
+      <w:numFmt w:val="lowerRoman"/>
+      <w:lvlText w:val="%6."/>
+      <w:lvlJc w:val="right"/>
+      <w:pPr>
+        <w:ind w:left="4680" w:hanging="180"/>
+      </w:pPr>
+    </w:lvl>
+    <w:lvl w:ilvl="6" w:tplc="0409000F" w:tentative="1">
+      <w:start w:val="1"/>
+      <w:numFmt w:val="decimal"/>
+      <w:lvlText w:val="%7."/>
+      <w:lvlJc w:val="left"/>
+      <w:pPr>
+        <w:ind w:left="5400" w:hanging="360"/>
+      </w:pPr>
+    </w:lvl>
+    <w:lvl w:ilvl="7" w:tplc="04090019" w:tentative="1">
+      <w:start w:val="1"/>
+      <w:numFmt w:val="lowerLetter"/>
+      <w:lvlText w:val="%8."/>
+      <w:lvlJc w:val="left"/>
+      <w:pPr>
+        <w:ind w:left="6120" w:hanging="360"/>
+      </w:pPr>
+    </w:lvl>
+    <w:lvl w:ilvl="8" w:tplc="0409001B" w:tentative="1">
+      <w:start w:val="1"/>
+      <w:numFmt w:val="lowerRoman"/>
+      <w:lvlText w:val="%9."/>
+      <w:lvlJc w:val="right"/>
+      <w:pPr>
+        <w:ind w:left="6840" w:hanging="180"/>
+      </w:pPr>
+    </w:lvl>
+  </w:abstractNum>
+  <w:abstractNum w:abstractNumId="6" w15:restartNumberingAfterBreak="0">
+    <w:nsid w:val="78DA1049"/>
+    <w:multiLevelType w:val="hybridMultilevel"/>
+    <w:tmpl w:val="39B8D7E0"/>
+    <w:lvl w:ilvl="0" w:tplc="6CE293D8">
+      <w:start w:val="1"/>
+      <w:numFmt w:val="decimal"/>
+      <w:lvlText w:val="%1."/>
+      <w:lvlJc w:val="left"/>
+      <w:pPr>
+        <w:ind w:left="1080" w:hanging="360"/>
+      </w:pPr>
+      <w:rPr>
+        <w:rFonts w:hint="default"/>
+      </w:rPr>
+    </w:lvl>
+    <w:lvl w:ilvl="1" w:tplc="04090019" w:tentative="1">
+      <w:start w:val="1"/>
+      <w:numFmt w:val="lowerLetter"/>
+      <w:lvlText w:val="%2."/>
+      <w:lvlJc w:val="left"/>
+      <w:pPr>
+        <w:ind w:left="1800" w:hanging="360"/>
+      </w:pPr>
+    </w:lvl>
+    <w:lvl w:ilvl="2" w:tplc="0409001B" w:tentative="1">
+      <w:start w:val="1"/>
+      <w:numFmt w:val="lowerRoman"/>
+      <w:lvlText w:val="%3."/>
+      <w:lvlJc w:val="right"/>
+      <w:pPr>
+        <w:ind w:left="2520" w:hanging="180"/>
+      </w:pPr>
+    </w:lvl>
+    <w:lvl w:ilvl="3" w:tplc="0409000F" w:tentative="1">
+      <w:start w:val="1"/>
+      <w:numFmt w:val="decimal"/>
+      <w:lvlText w:val="%4."/>
+      <w:lvlJc w:val="left"/>
+      <w:pPr>
+        <w:ind w:left="3240" w:hanging="360"/>
+      </w:pPr>
+    </w:lvl>
+    <w:lvl w:ilvl="4" w:tplc="04090019" w:tentative="1">
+      <w:start w:val="1"/>
+      <w:numFmt w:val="lowerLetter"/>
+      <w:lvlText w:val="%5."/>
+      <w:lvlJc w:val="left"/>
+      <w:pPr>
+        <w:ind w:left="3960" w:hanging="360"/>
+      </w:pPr>
+    </w:lvl>
+    <w:lvl w:ilvl="5" w:tplc="0409001B" w:tentative="1">
+      <w:start w:val="1"/>
+      <w:numFmt w:val="lowerRoman"/>
+      <w:lvlText w:val="%6."/>
+      <w:lvlJc w:val="right"/>
+      <w:pPr>
+        <w:ind w:left="4680" w:hanging="180"/>
+      </w:pPr>
+    </w:lvl>
+    <w:lvl w:ilvl="6" w:tplc="0409000F" w:tentative="1">
+      <w:start w:val="1"/>
+      <w:numFmt w:val="decimal"/>
+      <w:lvlText w:val="%7."/>
+      <w:lvlJc w:val="left"/>
+      <w:pPr>
+        <w:ind w:left="5400" w:hanging="360"/>
+      </w:pPr>
+    </w:lvl>
+    <w:lvl w:ilvl="7" w:tplc="04090019" w:tentative="1">
+      <w:start w:val="1"/>
+      <w:numFmt w:val="lowerLetter"/>
+      <w:lvlText w:val="%8."/>
+      <w:lvlJc w:val="left"/>
+      <w:pPr>
+        <w:ind w:left="6120" w:hanging="360"/>
+      </w:pPr>
+    </w:lvl>
+    <w:lvl w:ilvl="8" w:tplc="0409001B" w:tentative="1">
+      <w:start w:val="1"/>
+      <w:numFmt w:val="lowerRoman"/>
+      <w:lvlText w:val="%9."/>
+      <w:lvlJc w:val="right"/>
+      <w:pPr>
+        <w:ind w:left="6840" w:hanging="180"/>
+      </w:pPr>
+    </w:lvl>
+  </w:abstractNum>
+  <w:num w:numId="1" w16cid:durableId="1231386209">
+    <w:abstractNumId w:val="4"/>
+  </w:num>
+  <w:num w:numId="2" w16cid:durableId="1410075797">
+    <w:abstractNumId w:val="1"/>
+  </w:num>
+  <w:num w:numId="3" w16cid:durableId="1488395070">
+    <w:abstractNumId w:val="3"/>
+  </w:num>
+  <w:num w:numId="4" w16cid:durableId="842089390">
+    <w:abstractNumId w:val="6"/>
+  </w:num>
+  <w:num w:numId="5" w16cid:durableId="1841657853">
+    <w:abstractNumId w:val="0"/>
+  </w:num>
+  <w:num w:numId="6" w16cid:durableId="2053311475">
+    <w:abstractNumId w:val="5"/>
+  </w:num>
+  <w:num w:numId="7" w16cid:durableId="645361432">
+    <w:abstractNumId w:val="2"/>
+  </w:num>
+</w:numbering>
 </file>
 
 <file path=word/styles.xml><?xml version="1.0" encoding="utf-8"?>
@@ -993,6 +2093,81 @@
       <w:spacing w:val="5"/>
     </w:rPr>
   </w:style>
+  <w:style w:type="paragraph" w:styleId="HTMLPreformatted">
+    <w:name w:val="HTML Preformatted"/>
+    <w:basedOn w:val="Normal"/>
+    <w:link w:val="HTMLPreformattedChar"/>
+    <w:uiPriority w:val="99"/>
+    <w:semiHidden/>
+    <w:unhideWhenUsed/>
+    <w:rsid w:val="004A52E8"/>
+    <w:pPr>
+      <w:tabs>
+        <w:tab w:val="left" w:pos="916"/>
+        <w:tab w:val="left" w:pos="1832"/>
+        <w:tab w:val="left" w:pos="2748"/>
+        <w:tab w:val="left" w:pos="3664"/>
+        <w:tab w:val="left" w:pos="4580"/>
+        <w:tab w:val="left" w:pos="5496"/>
+        <w:tab w:val="left" w:pos="6412"/>
+        <w:tab w:val="left" w:pos="7328"/>
+        <w:tab w:val="left" w:pos="8244"/>
+        <w:tab w:val="left" w:pos="9160"/>
+        <w:tab w:val="left" w:pos="10076"/>
+        <w:tab w:val="left" w:pos="10992"/>
+        <w:tab w:val="left" w:pos="11908"/>
+        <w:tab w:val="left" w:pos="12824"/>
+        <w:tab w:val="left" w:pos="13740"/>
+        <w:tab w:val="left" w:pos="14656"/>
+      </w:tabs>
+      <w:spacing w:after="0" w:line="240" w:lineRule="auto"/>
+    </w:pPr>
+    <w:rPr>
+      <w:rFonts w:ascii="Courier New" w:eastAsia="Times New Roman" w:hAnsi="Courier New" w:cs="Courier New"/>
+      <w:kern w:val="0"/>
+      <w:sz w:val="20"/>
+      <w:szCs w:val="20"/>
+      <w14:ligatures w14:val="none"/>
+    </w:rPr>
+  </w:style>
+  <w:style w:type="character" w:customStyle="1" w:styleId="HTMLPreformattedChar">
+    <w:name w:val="HTML Preformatted Char"/>
+    <w:basedOn w:val="DefaultParagraphFont"/>
+    <w:link w:val="HTMLPreformatted"/>
+    <w:uiPriority w:val="99"/>
+    <w:semiHidden/>
+    <w:rsid w:val="004A52E8"/>
+    <w:rPr>
+      <w:rFonts w:ascii="Courier New" w:eastAsia="Times New Roman" w:hAnsi="Courier New" w:cs="Courier New"/>
+      <w:kern w:val="0"/>
+      <w:sz w:val="20"/>
+      <w:szCs w:val="20"/>
+      <w14:ligatures w14:val="none"/>
+    </w:rPr>
+  </w:style>
+  <w:style w:type="character" w:styleId="Hyperlink">
+    <w:name w:val="Hyperlink"/>
+    <w:basedOn w:val="DefaultParagraphFont"/>
+    <w:uiPriority w:val="99"/>
+    <w:unhideWhenUsed/>
+    <w:rsid w:val="0011667C"/>
+    <w:rPr>
+      <w:color w:val="467886" w:themeColor="hyperlink"/>
+      <w:u w:val="single"/>
+    </w:rPr>
+  </w:style>
+  <w:style w:type="character" w:styleId="UnresolvedMention">
+    <w:name w:val="Unresolved Mention"/>
+    <w:basedOn w:val="DefaultParagraphFont"/>
+    <w:uiPriority w:val="99"/>
+    <w:semiHidden/>
+    <w:unhideWhenUsed/>
+    <w:rsid w:val="0011667C"/>
+    <w:rPr>
+      <w:color w:val="605E5C"/>
+      <w:shd w:val="clear" w:color="auto" w:fill="E1DFDD"/>
+    </w:rPr>
+  </w:style>
 </w:styles>
 </file>
 

</xml_diff>